<commit_message>
update files for interview
</commit_message>
<xml_diff>
--- a/分布式系统.docx
+++ b/分布式系统.docx
@@ -60,7 +60,7 @@
           <w:rFonts w:hint="eastAsia"/>
           <w:lang w:val="en-US" w:eastAsia="zh-CN"/>
         </w:rPr>
-        <w:t>最终一致性5个变种：causal consistency因果关系，</w:t>
+        <w:t>最终一致性5个变种：causal consistency因果关系</w:t>
       </w:r>
     </w:p>
     <w:p>
@@ -360,18 +360,15 @@
     </w:p>
     <w:p>
       <w:pPr>
-        <w:rPr>
-          <w:rFonts w:hint="eastAsia"/>
-          <w:lang w:val="en-US" w:eastAsia="zh-CN"/>
-        </w:rPr>
-      </w:pPr>
-      <w:r>
-        <w:rPr>
-          <w:rFonts w:hint="eastAsia"/>
-          <w:lang w:val="en-US" w:eastAsia="zh-CN"/>
-        </w:rPr>
-        <w:t xml:space="preserve">1. </w:t>
-      </w:r>
+        <w:numPr>
+          <w:ilvl w:val="0"/>
+          <w:numId w:val="1"/>
+        </w:numPr>
+        <w:rPr>
+          <w:rFonts w:hint="eastAsia"/>
+          <w:lang w:val="en-US" w:eastAsia="zh-CN"/>
+        </w:rPr>
+      </w:pPr>
       <w:r>
         <w:rPr>
           <w:rFonts w:hint="default"/>
@@ -421,6 +418,18 @@
         </w:rPr>
         <w:t xml:space="preserve"> </w:t>
       </w:r>
+    </w:p>
+    <w:p>
+      <w:pPr>
+        <w:numPr>
+          <w:ilvl w:val="0"/>
+          <w:numId w:val="0"/>
+        </w:numPr>
+        <w:rPr>
+          <w:rFonts w:hint="eastAsia"/>
+          <w:lang w:val="en-US" w:eastAsia="zh-CN"/>
+        </w:rPr>
+      </w:pPr>
       <w:r>
         <w:rPr>
           <w:rFonts w:hint="eastAsia"/>
@@ -464,6 +473,18 @@
         </w:rPr>
         <w:t xml:space="preserve"> </w:t>
       </w:r>
+    </w:p>
+    <w:p>
+      <w:pPr>
+        <w:numPr>
+          <w:ilvl w:val="0"/>
+          <w:numId w:val="0"/>
+        </w:numPr>
+        <w:rPr>
+          <w:rFonts w:hint="eastAsia"/>
+          <w:lang w:val="en-US" w:eastAsia="zh-CN"/>
+        </w:rPr>
+      </w:pPr>
       <w:r>
         <w:rPr>
           <w:rFonts w:hint="default"/>
@@ -478,6 +499,18 @@
         </w:rPr>
         <w:t xml:space="preserve"> </w:t>
       </w:r>
+    </w:p>
+    <w:p>
+      <w:pPr>
+        <w:numPr>
+          <w:ilvl w:val="0"/>
+          <w:numId w:val="0"/>
+        </w:numPr>
+        <w:rPr>
+          <w:rFonts w:hint="eastAsia"/>
+          <w:lang w:val="en-US" w:eastAsia="zh-CN"/>
+        </w:rPr>
+      </w:pPr>
       <w:r>
         <w:rPr>
           <w:rFonts w:hint="default"/>
@@ -520,6 +553,18 @@
         </w:rPr>
         <w:t xml:space="preserve"> </w:t>
       </w:r>
+    </w:p>
+    <w:p>
+      <w:pPr>
+        <w:numPr>
+          <w:ilvl w:val="0"/>
+          <w:numId w:val="0"/>
+        </w:numPr>
+        <w:rPr>
+          <w:rFonts w:hint="eastAsia"/>
+          <w:lang w:val="en-US" w:eastAsia="zh-CN"/>
+        </w:rPr>
+      </w:pPr>
       <w:r>
         <w:rPr>
           <w:rFonts w:hint="eastAsia"/>
@@ -609,6 +654,8 @@
           <w:lang w:val="en-US" w:eastAsia="zh-CN"/>
         </w:rPr>
       </w:pPr>
+      <w:bookmarkStart w:id="0" w:name="_GoBack"/>
+      <w:bookmarkEnd w:id="0"/>
     </w:p>
     <w:p>
       <w:pPr>
@@ -786,7 +833,7 @@
         <w:widowControl/>
         <w:numPr>
           <w:ilvl w:val="0"/>
-          <w:numId w:val="1"/>
+          <w:numId w:val="2"/>
         </w:numPr>
         <w:suppressLineNumbers w:val="0"/>
         <w:spacing w:before="0" w:beforeAutospacing="1" w:after="0" w:afterAutospacing="1"/>
@@ -987,7 +1034,7 @@
         <w:widowControl/>
         <w:numPr>
           <w:ilvl w:val="0"/>
-          <w:numId w:val="2"/>
+          <w:numId w:val="3"/>
         </w:numPr>
         <w:suppressLineNumbers w:val="0"/>
         <w:spacing w:before="0" w:beforeAutospacing="1" w:after="0" w:afterAutospacing="1"/>
@@ -1020,7 +1067,7 @@
         <w:widowControl/>
         <w:numPr>
           <w:ilvl w:val="0"/>
-          <w:numId w:val="2"/>
+          <w:numId w:val="3"/>
         </w:numPr>
         <w:suppressLineNumbers w:val="0"/>
         <w:spacing w:before="0" w:beforeAutospacing="1" w:after="0" w:afterAutospacing="1"/>
@@ -1053,7 +1100,7 @@
         <w:widowControl/>
         <w:numPr>
           <w:ilvl w:val="0"/>
-          <w:numId w:val="2"/>
+          <w:numId w:val="3"/>
         </w:numPr>
         <w:suppressLineNumbers w:val="0"/>
         <w:spacing w:before="0" w:beforeAutospacing="1" w:after="0" w:afterAutospacing="1"/>
@@ -1086,7 +1133,7 @@
         <w:widowControl/>
         <w:numPr>
           <w:ilvl w:val="0"/>
-          <w:numId w:val="2"/>
+          <w:numId w:val="3"/>
         </w:numPr>
         <w:suppressLineNumbers w:val="0"/>
         <w:spacing w:before="0" w:beforeAutospacing="1" w:after="0" w:afterAutospacing="1"/>
@@ -1138,7 +1185,7 @@
         <w:widowControl/>
         <w:numPr>
           <w:ilvl w:val="0"/>
-          <w:numId w:val="2"/>
+          <w:numId w:val="3"/>
         </w:numPr>
         <w:suppressLineNumbers w:val="0"/>
         <w:spacing w:before="0" w:beforeAutospacing="1" w:after="0" w:afterAutospacing="1"/>
@@ -1190,7 +1237,7 @@
         <w:widowControl/>
         <w:numPr>
           <w:ilvl w:val="0"/>
-          <w:numId w:val="2"/>
+          <w:numId w:val="3"/>
         </w:numPr>
         <w:suppressLineNumbers w:val="0"/>
         <w:spacing w:before="0" w:beforeAutospacing="1" w:after="0" w:afterAutospacing="1"/>
@@ -1861,7 +1908,7 @@
       <w:pPr>
         <w:numPr>
           <w:ilvl w:val="0"/>
-          <w:numId w:val="3"/>
+          <w:numId w:val="4"/>
         </w:numPr>
         <w:rPr>
           <w:rFonts w:hint="eastAsia"/>
@@ -1926,7 +1973,7 @@
       <w:pPr>
         <w:numPr>
           <w:ilvl w:val="0"/>
-          <w:numId w:val="3"/>
+          <w:numId w:val="4"/>
         </w:numPr>
         <w:rPr>
           <w:rFonts w:hint="eastAsia"/>
@@ -1991,7 +2038,7 @@
       <w:pPr>
         <w:numPr>
           <w:ilvl w:val="0"/>
-          <w:numId w:val="3"/>
+          <w:numId w:val="4"/>
         </w:numPr>
         <w:rPr>
           <w:rFonts w:hint="eastAsia"/>
@@ -2049,7 +2096,7 @@
       <w:pPr>
         <w:numPr>
           <w:ilvl w:val="0"/>
-          <w:numId w:val="3"/>
+          <w:numId w:val="4"/>
         </w:numPr>
         <w:rPr>
           <w:rFonts w:hint="eastAsia"/>
@@ -2128,7 +2175,7 @@
       <w:pPr>
         <w:numPr>
           <w:ilvl w:val="0"/>
-          <w:numId w:val="3"/>
+          <w:numId w:val="4"/>
         </w:numPr>
         <w:rPr>
           <w:rFonts w:hint="eastAsia"/>
@@ -2256,7 +2303,7 @@
       <w:pPr>
         <w:numPr>
           <w:ilvl w:val="0"/>
-          <w:numId w:val="4"/>
+          <w:numId w:val="5"/>
         </w:numPr>
         <w:rPr>
           <w:rFonts w:hint="eastAsia"/>
@@ -2275,7 +2322,7 @@
       <w:pPr>
         <w:numPr>
           <w:ilvl w:val="0"/>
-          <w:numId w:val="4"/>
+          <w:numId w:val="5"/>
         </w:numPr>
         <w:rPr>
           <w:rFonts w:hint="eastAsia"/>
@@ -2294,7 +2341,7 @@
       <w:pPr>
         <w:numPr>
           <w:ilvl w:val="0"/>
-          <w:numId w:val="4"/>
+          <w:numId w:val="5"/>
         </w:numPr>
         <w:rPr>
           <w:rFonts w:hint="eastAsia"/>
@@ -2313,7 +2360,7 @@
       <w:pPr>
         <w:numPr>
           <w:ilvl w:val="0"/>
-          <w:numId w:val="4"/>
+          <w:numId w:val="5"/>
         </w:numPr>
         <w:rPr>
           <w:rFonts w:hint="eastAsia"/>
@@ -2332,7 +2379,7 @@
       <w:pPr>
         <w:numPr>
           <w:ilvl w:val="0"/>
-          <w:numId w:val="4"/>
+          <w:numId w:val="5"/>
         </w:numPr>
         <w:rPr>
           <w:rFonts w:hint="eastAsia"/>
@@ -2351,6 +2398,7 @@
       <w:pPr>
         <w:widowControl w:val="0"/>
         <w:numPr>
+          <w:ilvl w:val="0"/>
           <w:numId w:val="0"/>
         </w:numPr>
         <w:jc w:val="both"/>
@@ -2364,6 +2412,7 @@
       <w:pPr>
         <w:widowControl w:val="0"/>
         <w:numPr>
+          <w:ilvl w:val="0"/>
           <w:numId w:val="0"/>
         </w:numPr>
         <w:jc w:val="both"/>
@@ -2377,6 +2426,7 @@
       <w:pPr>
         <w:widowControl w:val="0"/>
         <w:numPr>
+          <w:ilvl w:val="0"/>
           <w:numId w:val="0"/>
         </w:numPr>
         <w:jc w:val="both"/>
@@ -2439,7 +2489,7 @@
         <w:widowControl/>
         <w:numPr>
           <w:ilvl w:val="0"/>
-          <w:numId w:val="5"/>
+          <w:numId w:val="6"/>
         </w:numPr>
         <w:suppressLineNumbers w:val="0"/>
         <w:pBdr>
@@ -2694,6 +2744,7 @@
         <w:keepLines w:val="0"/>
         <w:widowControl/>
         <w:numPr>
+          <w:ilvl w:val="0"/>
           <w:numId w:val="0"/>
         </w:numPr>
         <w:suppressLineNumbers w:val="0"/>
@@ -2722,7 +2773,7 @@
         <w:widowControl/>
         <w:numPr>
           <w:ilvl w:val="0"/>
-          <w:numId w:val="5"/>
+          <w:numId w:val="6"/>
         </w:numPr>
         <w:suppressLineNumbers w:val="0"/>
         <w:pBdr>
@@ -2759,6 +2810,7 @@
         <w:keepLines w:val="0"/>
         <w:widowControl/>
         <w:numPr>
+          <w:ilvl w:val="0"/>
           <w:numId w:val="0"/>
         </w:numPr>
         <w:suppressLineNumbers w:val="0"/>
@@ -2869,6 +2921,7 @@
       <w:pPr>
         <w:widowControl w:val="0"/>
         <w:numPr>
+          <w:ilvl w:val="0"/>
           <w:numId w:val="0"/>
         </w:numPr>
         <w:jc w:val="both"/>
@@ -2882,6 +2935,7 @@
       <w:pPr>
         <w:widowControl w:val="0"/>
         <w:numPr>
+          <w:ilvl w:val="0"/>
           <w:numId w:val="0"/>
         </w:numPr>
         <w:jc w:val="both"/>
@@ -2895,6 +2949,7 @@
       <w:pPr>
         <w:widowControl w:val="0"/>
         <w:numPr>
+          <w:ilvl w:val="0"/>
           <w:numId w:val="0"/>
         </w:numPr>
         <w:jc w:val="both"/>
@@ -2908,6 +2963,7 @@
       <w:pPr>
         <w:widowControl w:val="0"/>
         <w:numPr>
+          <w:ilvl w:val="0"/>
           <w:numId w:val="0"/>
         </w:numPr>
         <w:jc w:val="both"/>
@@ -2921,6 +2977,7 @@
       <w:pPr>
         <w:widowControl w:val="0"/>
         <w:numPr>
+          <w:ilvl w:val="0"/>
           <w:numId w:val="0"/>
         </w:numPr>
         <w:jc w:val="both"/>
@@ -2934,6 +2991,7 @@
       <w:pPr>
         <w:widowControl w:val="0"/>
         <w:numPr>
+          <w:ilvl w:val="0"/>
           <w:numId w:val="0"/>
         </w:numPr>
         <w:jc w:val="both"/>
@@ -2947,6 +3005,7 @@
       <w:pPr>
         <w:widowControl w:val="0"/>
         <w:numPr>
+          <w:ilvl w:val="0"/>
           <w:numId w:val="0"/>
         </w:numPr>
         <w:jc w:val="both"/>
@@ -2960,6 +3019,7 @@
       <w:pPr>
         <w:widowControl w:val="0"/>
         <w:numPr>
+          <w:ilvl w:val="0"/>
           <w:numId w:val="0"/>
         </w:numPr>
         <w:jc w:val="both"/>
@@ -2973,6 +3033,7 @@
       <w:pPr>
         <w:widowControl w:val="0"/>
         <w:numPr>
+          <w:ilvl w:val="0"/>
           <w:numId w:val="0"/>
         </w:numPr>
         <w:jc w:val="both"/>
@@ -3056,7 +3117,7 @@
       <w:pPr>
         <w:numPr>
           <w:ilvl w:val="0"/>
-          <w:numId w:val="6"/>
+          <w:numId w:val="7"/>
         </w:numPr>
         <w:rPr>
           <w:rFonts w:hint="eastAsia"/>
@@ -3074,6 +3135,7 @@
     <w:p>
       <w:pPr>
         <w:numPr>
+          <w:ilvl w:val="0"/>
           <w:numId w:val="0"/>
         </w:numPr>
         <w:rPr>
@@ -3093,7 +3155,7 @@
       <w:pPr>
         <w:numPr>
           <w:ilvl w:val="0"/>
-          <w:numId w:val="6"/>
+          <w:numId w:val="7"/>
         </w:numPr>
         <w:rPr>
           <w:rFonts w:hint="eastAsia"/>
@@ -3111,6 +3173,7 @@
     <w:p>
       <w:pPr>
         <w:numPr>
+          <w:ilvl w:val="0"/>
           <w:numId w:val="0"/>
         </w:numPr>
         <w:rPr>
@@ -3130,7 +3193,7 @@
       <w:pPr>
         <w:numPr>
           <w:ilvl w:val="0"/>
-          <w:numId w:val="7"/>
+          <w:numId w:val="8"/>
         </w:numPr>
         <w:ind w:firstLine="630" w:firstLineChars="300"/>
         <w:rPr>
@@ -3150,7 +3213,7 @@
       <w:pPr>
         <w:numPr>
           <w:ilvl w:val="0"/>
-          <w:numId w:val="7"/>
+          <w:numId w:val="8"/>
         </w:numPr>
         <w:ind w:firstLine="630" w:firstLineChars="300"/>
         <w:rPr>
@@ -3169,6 +3232,7 @@
     <w:p>
       <w:pPr>
         <w:numPr>
+          <w:ilvl w:val="0"/>
           <w:numId w:val="0"/>
         </w:numPr>
         <w:rPr>
@@ -3187,6 +3251,7 @@
     <w:p>
       <w:pPr>
         <w:numPr>
+          <w:ilvl w:val="0"/>
           <w:numId w:val="0"/>
         </w:numPr>
         <w:rPr>
@@ -3205,6 +3270,7 @@
     <w:p>
       <w:pPr>
         <w:numPr>
+          <w:ilvl w:val="0"/>
           <w:numId w:val="0"/>
         </w:numPr>
         <w:rPr>
@@ -3223,6 +3289,7 @@
     <w:p>
       <w:pPr>
         <w:numPr>
+          <w:ilvl w:val="0"/>
           <w:numId w:val="0"/>
         </w:numPr>
         <w:rPr>
@@ -3241,6 +3308,7 @@
     <w:p>
       <w:pPr>
         <w:numPr>
+          <w:ilvl w:val="0"/>
           <w:numId w:val="0"/>
         </w:numPr>
         <w:rPr>
@@ -3259,6 +3327,7 @@
     <w:p>
       <w:pPr>
         <w:numPr>
+          <w:ilvl w:val="0"/>
           <w:numId w:val="0"/>
         </w:numPr>
         <w:rPr>
@@ -3277,6 +3346,7 @@
     <w:p>
       <w:pPr>
         <w:numPr>
+          <w:ilvl w:val="0"/>
           <w:numId w:val="0"/>
         </w:numPr>
         <w:rPr>
@@ -3295,6 +3365,7 @@
     <w:p>
       <w:pPr>
         <w:numPr>
+          <w:ilvl w:val="0"/>
           <w:numId w:val="0"/>
         </w:numPr>
         <w:rPr>
@@ -3371,7 +3442,7 @@
         <w:widowControl/>
         <w:numPr>
           <w:ilvl w:val="0"/>
-          <w:numId w:val="8"/>
+          <w:numId w:val="9"/>
         </w:numPr>
         <w:suppressLineNumbers w:val="0"/>
         <w:spacing w:before="0" w:beforeAutospacing="1" w:after="0" w:afterAutospacing="1"/>
@@ -3393,7 +3464,7 @@
         <w:widowControl/>
         <w:numPr>
           <w:ilvl w:val="0"/>
-          <w:numId w:val="8"/>
+          <w:numId w:val="9"/>
         </w:numPr>
         <w:suppressLineNumbers w:val="0"/>
         <w:spacing w:before="0" w:beforeAutospacing="1" w:after="0" w:afterAutospacing="1"/>
@@ -3415,7 +3486,7 @@
         <w:widowControl/>
         <w:numPr>
           <w:ilvl w:val="0"/>
-          <w:numId w:val="8"/>
+          <w:numId w:val="9"/>
         </w:numPr>
         <w:suppressLineNumbers w:val="0"/>
         <w:spacing w:before="0" w:beforeAutospacing="1" w:after="0" w:afterAutospacing="1"/>
@@ -3453,7 +3524,7 @@
         <w:widowControl/>
         <w:numPr>
           <w:ilvl w:val="0"/>
-          <w:numId w:val="8"/>
+          <w:numId w:val="9"/>
         </w:numPr>
         <w:suppressLineNumbers w:val="0"/>
         <w:spacing w:before="0" w:beforeAutospacing="1" w:after="0" w:afterAutospacing="1"/>
@@ -3475,7 +3546,7 @@
         <w:widowControl/>
         <w:numPr>
           <w:ilvl w:val="0"/>
-          <w:numId w:val="8"/>
+          <w:numId w:val="9"/>
         </w:numPr>
         <w:suppressLineNumbers w:val="0"/>
         <w:spacing w:before="0" w:beforeAutospacing="1" w:after="0" w:afterAutospacing="1"/>
@@ -3497,7 +3568,7 @@
         <w:widowControl/>
         <w:numPr>
           <w:ilvl w:val="0"/>
-          <w:numId w:val="8"/>
+          <w:numId w:val="9"/>
         </w:numPr>
         <w:suppressLineNumbers w:val="0"/>
         <w:spacing w:before="0" w:beforeAutospacing="1" w:after="0" w:afterAutospacing="1"/>
@@ -3516,7 +3587,7 @@
       <w:pPr>
         <w:numPr>
           <w:ilvl w:val="0"/>
-          <w:numId w:val="6"/>
+          <w:numId w:val="7"/>
         </w:numPr>
         <w:rPr>
           <w:rFonts w:hint="eastAsia"/>
@@ -3534,6 +3605,7 @@
     <w:p>
       <w:pPr>
         <w:numPr>
+          <w:ilvl w:val="0"/>
           <w:numId w:val="0"/>
         </w:numPr>
         <w:ind w:firstLine="210" w:firstLineChars="100"/>
@@ -3553,6 +3625,7 @@
     <w:p>
       <w:pPr>
         <w:numPr>
+          <w:ilvl w:val="0"/>
           <w:numId w:val="0"/>
         </w:numPr>
         <w:ind w:firstLine="210" w:firstLineChars="100"/>
@@ -3572,6 +3645,7 @@
     <w:p>
       <w:pPr>
         <w:numPr>
+          <w:ilvl w:val="0"/>
           <w:numId w:val="0"/>
         </w:numPr>
         <w:ind w:firstLine="210" w:firstLineChars="100"/>
@@ -3591,6 +3665,7 @@
     <w:p>
       <w:pPr>
         <w:numPr>
+          <w:ilvl w:val="0"/>
           <w:numId w:val="0"/>
         </w:numPr>
         <w:ind w:firstLine="210" w:firstLineChars="100"/>
@@ -3610,6 +3685,7 @@
     <w:p>
       <w:pPr>
         <w:numPr>
+          <w:ilvl w:val="0"/>
           <w:numId w:val="0"/>
         </w:numPr>
         <w:ind w:firstLine="210" w:firstLineChars="100"/>
@@ -3629,6 +3705,7 @@
     <w:p>
       <w:pPr>
         <w:numPr>
+          <w:ilvl w:val="0"/>
           <w:numId w:val="0"/>
         </w:numPr>
         <w:ind w:firstLine="211" w:firstLineChars="100"/>
@@ -3652,7 +3729,7 @@
       <w:pPr>
         <w:numPr>
           <w:ilvl w:val="0"/>
-          <w:numId w:val="6"/>
+          <w:numId w:val="7"/>
         </w:numPr>
         <w:rPr>
           <w:rFonts w:hint="eastAsia"/>
@@ -3670,6 +3747,7 @@
     <w:p>
       <w:pPr>
         <w:numPr>
+          <w:ilvl w:val="0"/>
           <w:numId w:val="0"/>
         </w:numPr>
         <w:rPr>
@@ -3688,6 +3766,7 @@
     <w:p>
       <w:pPr>
         <w:numPr>
+          <w:ilvl w:val="0"/>
           <w:numId w:val="0"/>
         </w:numPr>
         <w:rPr>
@@ -3706,6 +3785,7 @@
     <w:p>
       <w:pPr>
         <w:numPr>
+          <w:ilvl w:val="0"/>
           <w:numId w:val="0"/>
         </w:numPr>
         <w:rPr>
@@ -3725,7 +3805,7 @@
       <w:pPr>
         <w:numPr>
           <w:ilvl w:val="0"/>
-          <w:numId w:val="6"/>
+          <w:numId w:val="7"/>
         </w:numPr>
         <w:rPr>
           <w:rFonts w:hint="eastAsia"/>
@@ -3743,6 +3823,7 @@
     <w:p>
       <w:pPr>
         <w:numPr>
+          <w:ilvl w:val="0"/>
           <w:numId w:val="0"/>
         </w:numPr>
         <w:rPr>
@@ -3761,6 +3842,7 @@
     <w:p>
       <w:pPr>
         <w:numPr>
+          <w:ilvl w:val="0"/>
           <w:numId w:val="0"/>
         </w:numPr>
         <w:rPr>
@@ -3780,7 +3862,7 @@
       <w:pPr>
         <w:numPr>
           <w:ilvl w:val="0"/>
-          <w:numId w:val="6"/>
+          <w:numId w:val="7"/>
         </w:numPr>
         <w:rPr>
           <w:rFonts w:hint="eastAsia"/>
@@ -3798,6 +3880,7 @@
     <w:p>
       <w:pPr>
         <w:numPr>
+          <w:ilvl w:val="0"/>
           <w:numId w:val="0"/>
         </w:numPr>
         <w:ind w:firstLine="420"/>
@@ -3818,7 +3901,7 @@
       <w:pPr>
         <w:numPr>
           <w:ilvl w:val="0"/>
-          <w:numId w:val="9"/>
+          <w:numId w:val="10"/>
         </w:numPr>
         <w:ind w:firstLine="420"/>
         <w:rPr>
@@ -3838,7 +3921,7 @@
       <w:pPr>
         <w:numPr>
           <w:ilvl w:val="0"/>
-          <w:numId w:val="9"/>
+          <w:numId w:val="10"/>
         </w:numPr>
         <w:ind w:firstLine="420"/>
         <w:rPr>
@@ -3858,7 +3941,7 @@
       <w:pPr>
         <w:numPr>
           <w:ilvl w:val="0"/>
-          <w:numId w:val="9"/>
+          <w:numId w:val="10"/>
         </w:numPr>
         <w:ind w:firstLine="420"/>
         <w:rPr>
@@ -3878,7 +3961,7 @@
       <w:pPr>
         <w:numPr>
           <w:ilvl w:val="0"/>
-          <w:numId w:val="9"/>
+          <w:numId w:val="10"/>
         </w:numPr>
         <w:ind w:firstLine="420"/>
         <w:rPr>
@@ -3898,7 +3981,7 @@
       <w:pPr>
         <w:numPr>
           <w:ilvl w:val="0"/>
-          <w:numId w:val="6"/>
+          <w:numId w:val="7"/>
         </w:numPr>
         <w:rPr>
           <w:rFonts w:hint="eastAsia"/>
@@ -3916,6 +3999,7 @@
     <w:p>
       <w:pPr>
         <w:numPr>
+          <w:ilvl w:val="0"/>
           <w:numId w:val="0"/>
         </w:numPr>
         <w:rPr>
@@ -3934,6 +4018,7 @@
     <w:p>
       <w:pPr>
         <w:numPr>
+          <w:ilvl w:val="0"/>
           <w:numId w:val="0"/>
         </w:numPr>
         <w:rPr>
@@ -3952,6 +4037,7 @@
     <w:p>
       <w:pPr>
         <w:numPr>
+          <w:ilvl w:val="0"/>
           <w:numId w:val="0"/>
         </w:numPr>
         <w:rPr>
@@ -3970,6 +4056,7 @@
     <w:p>
       <w:pPr>
         <w:numPr>
+          <w:ilvl w:val="0"/>
           <w:numId w:val="0"/>
         </w:numPr>
         <w:rPr>
@@ -3988,6 +4075,7 @@
     <w:p>
       <w:pPr>
         <w:numPr>
+          <w:ilvl w:val="0"/>
           <w:numId w:val="0"/>
         </w:numPr>
         <w:rPr>
@@ -4082,6 +4170,7 @@
         <w:keepLines w:val="0"/>
         <w:widowControl/>
         <w:numPr>
+          <w:ilvl w:val="0"/>
           <w:numId w:val="0"/>
         </w:numPr>
         <w:suppressLineNumbers w:val="0"/>
@@ -4114,6 +4203,7 @@
         <w:keepLines w:val="0"/>
         <w:widowControl/>
         <w:numPr>
+          <w:ilvl w:val="0"/>
           <w:numId w:val="0"/>
         </w:numPr>
         <w:suppressLineNumbers w:val="0"/>
@@ -4196,7 +4286,6 @@
           <w:kern w:val="0"/>
           <w:sz w:val="19"/>
           <w:szCs w:val="19"/>
-          <w:bdr w:val="none" w:color="auto" w:sz="0" w:space="0"/>
           <w:shd w:val="clear" w:fill="FFFFFF"/>
           <w:lang w:val="en-US" w:eastAsia="zh-CN" w:bidi="ar"/>
         </w:rPr>
@@ -4241,7 +4330,6 @@
           <w:kern w:val="0"/>
           <w:sz w:val="19"/>
           <w:szCs w:val="19"/>
-          <w:bdr w:val="none" w:color="auto" w:sz="0" w:space="0"/>
           <w:shd w:val="clear" w:fill="FFFFFF"/>
           <w:lang w:val="en-US" w:eastAsia="zh-CN" w:bidi="ar"/>
         </w:rPr>
@@ -4314,7 +4402,6 @@
           <w:kern w:val="0"/>
           <w:sz w:val="19"/>
           <w:szCs w:val="19"/>
-          <w:bdr w:val="none" w:color="auto" w:sz="0" w:space="0"/>
           <w:shd w:val="clear" w:fill="FFFFFF"/>
           <w:lang w:val="en-US" w:eastAsia="zh-CN" w:bidi="ar"/>
         </w:rPr>
@@ -4344,7 +4431,9 @@
         </w:tblBorders>
         <w:tblLayout w:type="fixed"/>
         <w:tblCellMar>
+          <w:top w:w="0" w:type="dxa"/>
           <w:left w:w="108" w:type="dxa"/>
+          <w:bottom w:w="0" w:type="dxa"/>
           <w:right w:w="108" w:type="dxa"/>
         </w:tblCellMar>
       </w:tblPr>
@@ -4364,6 +4453,12 @@
             <w:insideV w:val="single" w:color="auto" w:sz="4" w:space="0"/>
           </w:tblBorders>
           <w:tblLayout w:type="fixed"/>
+          <w:tblCellMar>
+            <w:top w:w="0" w:type="dxa"/>
+            <w:left w:w="108" w:type="dxa"/>
+            <w:bottom w:w="0" w:type="dxa"/>
+            <w:right w:w="108" w:type="dxa"/>
+          </w:tblCellMar>
         </w:tblPrEx>
         <w:tc>
           <w:tcPr>
@@ -4438,7 +4533,9 @@
           </w:tblBorders>
           <w:tblLayout w:type="fixed"/>
           <w:tblCellMar>
+            <w:top w:w="0" w:type="dxa"/>
             <w:left w:w="108" w:type="dxa"/>
+            <w:bottom w:w="0" w:type="dxa"/>
             <w:right w:w="108" w:type="dxa"/>
           </w:tblCellMar>
         </w:tblPrEx>
@@ -4521,7 +4618,9 @@
           </w:tblBorders>
           <w:tblLayout w:type="fixed"/>
           <w:tblCellMar>
+            <w:top w:w="0" w:type="dxa"/>
             <w:left w:w="108" w:type="dxa"/>
+            <w:bottom w:w="0" w:type="dxa"/>
             <w:right w:w="108" w:type="dxa"/>
           </w:tblCellMar>
         </w:tblPrEx>
@@ -4604,7 +4703,9 @@
           </w:tblBorders>
           <w:tblLayout w:type="fixed"/>
           <w:tblCellMar>
+            <w:top w:w="0" w:type="dxa"/>
             <w:left w:w="108" w:type="dxa"/>
+            <w:bottom w:w="0" w:type="dxa"/>
             <w:right w:w="108" w:type="dxa"/>
           </w:tblCellMar>
         </w:tblPrEx>
@@ -4688,7 +4789,9 @@
           </w:tblBorders>
           <w:tblLayout w:type="fixed"/>
           <w:tblCellMar>
+            <w:top w:w="0" w:type="dxa"/>
             <w:left w:w="108" w:type="dxa"/>
+            <w:bottom w:w="0" w:type="dxa"/>
             <w:right w:w="108" w:type="dxa"/>
           </w:tblCellMar>
         </w:tblPrEx>
@@ -4771,7 +4874,9 @@
           </w:tblBorders>
           <w:tblLayout w:type="fixed"/>
           <w:tblCellMar>
+            <w:top w:w="0" w:type="dxa"/>
             <w:left w:w="108" w:type="dxa"/>
+            <w:bottom w:w="0" w:type="dxa"/>
             <w:right w:w="108" w:type="dxa"/>
           </w:tblCellMar>
         </w:tblPrEx>
@@ -4829,48 +4934,269 @@
     </w:p>
     <w:p>
       <w:pPr>
-        <w:rPr>
-          <w:rFonts w:hint="eastAsia"/>
-          <w:lang w:val="en-US" w:eastAsia="zh-CN"/>
-        </w:rPr>
-      </w:pPr>
-    </w:p>
-    <w:p>
-      <w:pPr>
-        <w:rPr>
-          <w:rFonts w:hint="eastAsia"/>
-          <w:lang w:val="en-US" w:eastAsia="zh-CN"/>
-        </w:rPr>
-      </w:pPr>
-    </w:p>
-    <w:p>
-      <w:pPr>
-        <w:rPr>
-          <w:rFonts w:hint="eastAsia"/>
-          <w:lang w:val="en-US" w:eastAsia="zh-CN"/>
-        </w:rPr>
-      </w:pPr>
-    </w:p>
-    <w:p>
-      <w:pPr>
-        <w:rPr>
-          <w:rFonts w:hint="eastAsia"/>
-          <w:lang w:val="en-US" w:eastAsia="zh-CN"/>
-        </w:rPr>
-      </w:pPr>
-    </w:p>
-    <w:p>
-      <w:pPr>
-        <w:rPr>
-          <w:rFonts w:hint="eastAsia"/>
-          <w:lang w:val="en-US" w:eastAsia="zh-CN"/>
-        </w:rPr>
-      </w:pPr>
-    </w:p>
-    <w:p>
-      <w:pPr>
-        <w:rPr>
-          <w:rFonts w:hint="eastAsia"/>
+        <w:pStyle w:val="4"/>
+        <w:rPr>
+          <w:rFonts w:hint="eastAsia"/>
+          <w:lang w:val="en-US" w:eastAsia="zh-CN"/>
+        </w:rPr>
+      </w:pPr>
+      <w:r>
+        <w:rPr>
+          <w:rFonts w:hint="eastAsia"/>
+          <w:lang w:val="en-US" w:eastAsia="zh-CN"/>
+        </w:rPr>
+        <w:t>消息中间件的有序性保证</w:t>
+      </w:r>
+    </w:p>
+    <w:p>
+      <w:pPr>
+        <w:rPr>
+          <w:rFonts w:hint="eastAsia"/>
+          <w:vertAlign w:val="baseline"/>
+          <w:lang w:val="en-US" w:eastAsia="zh-CN"/>
+        </w:rPr>
+      </w:pPr>
+      <w:r>
+        <w:rPr>
+          <w:rFonts w:hint="eastAsia"/>
+          <w:vertAlign w:val="baseline"/>
+          <w:lang w:val="en-US" w:eastAsia="zh-CN"/>
+        </w:rPr>
+        <w:t>有一个很重要的前提：要保持多个消息之间的时间顺序，首先它们要有一个全局的时间顺序。因此，每个消息在被创建时，都将被赋予一个</w:t>
+      </w:r>
+      <w:r>
+        <w:rPr>
+          <w:rFonts w:hint="default"/>
+          <w:vertAlign w:val="baseline"/>
+          <w:lang w:val="en-US" w:eastAsia="zh-CN"/>
+        </w:rPr>
+        <w:t>全局唯一的、单调递增的、连续的序列号（Serial</w:t>
+      </w:r>
+      <w:r>
+        <w:rPr>
+          <w:rFonts w:hint="eastAsia"/>
+          <w:vertAlign w:val="baseline"/>
+          <w:lang w:val="en-US" w:eastAsia="zh-CN"/>
+        </w:rPr>
+        <w:t xml:space="preserve"> Number，SN）。可以通过一个全局计数器来实现这一点。通过比较两个消息的SN，确定其先后顺序。</w:t>
+      </w:r>
+    </w:p>
+    <w:p>
+      <w:pPr>
+        <w:rPr>
+          <w:rFonts w:hint="eastAsia"/>
+          <w:vertAlign w:val="baseline"/>
+          <w:lang w:val="en-US" w:eastAsia="zh-CN"/>
+        </w:rPr>
+      </w:pPr>
+      <w:r>
+        <w:rPr>
+          <w:rFonts w:hint="eastAsia"/>
+          <w:color w:val="FF0000"/>
+          <w:vertAlign w:val="baseline"/>
+          <w:lang w:val="en-US" w:eastAsia="zh-CN"/>
+        </w:rPr>
+        <w:t>方案一：</w:t>
+      </w:r>
+      <w:r>
+        <w:rPr>
+          <w:rFonts w:hint="eastAsia"/>
+          <w:vertAlign w:val="baseline"/>
+          <w:lang w:val="en-US" w:eastAsia="zh-CN"/>
+        </w:rPr>
+        <w:t>通过某种算法，将需要保持先后顺序的消息放到同一个消息队列中。此方案有可能导致一个队列不堪重负，另一个队列为空，负载不均衡。</w:t>
+      </w:r>
+    </w:p>
+    <w:p>
+      <w:pPr>
+        <w:rPr>
+          <w:rFonts w:hint="eastAsia"/>
+          <w:vertAlign w:val="baseline"/>
+          <w:lang w:val="en-US" w:eastAsia="zh-CN"/>
+        </w:rPr>
+      </w:pPr>
+    </w:p>
+    <w:p>
+      <w:pPr>
+        <w:rPr>
+          <w:rFonts w:hint="eastAsia"/>
+          <w:vertAlign w:val="baseline"/>
+          <w:lang w:val="en-US" w:eastAsia="zh-CN"/>
+        </w:rPr>
+      </w:pPr>
+      <w:r>
+        <w:rPr>
+          <w:rFonts w:hint="eastAsia"/>
+          <w:color w:val="FF0000"/>
+          <w:vertAlign w:val="baseline"/>
+          <w:lang w:val="en-US" w:eastAsia="zh-CN"/>
+        </w:rPr>
+        <w:t>方案二：</w:t>
+      </w:r>
+      <w:r>
+        <w:rPr>
+          <w:rFonts w:hint="eastAsia"/>
+          <w:vertAlign w:val="baseline"/>
+          <w:lang w:val="en-US" w:eastAsia="zh-CN"/>
+        </w:rPr>
+        <w:t>在将M1加入消息队列A时，同时对其他每一个队列加入一个特殊消息（Block Message, BM）。当某个消息队列处理BM时，检查M1是否已经被处理。如果M1已经被处理，则处理后面的消息，否则等待直到M1被处理。</w:t>
+      </w:r>
+    </w:p>
+    <w:p>
+      <w:pPr>
+        <w:rPr>
+          <w:rFonts w:hint="eastAsia"/>
+          <w:vertAlign w:val="baseline"/>
+          <w:lang w:val="en-US" w:eastAsia="zh-CN"/>
+        </w:rPr>
+      </w:pPr>
+      <w:r>
+        <w:rPr>
+          <w:rFonts w:hint="eastAsia"/>
+          <w:vertAlign w:val="baseline"/>
+          <w:lang w:val="en-US" w:eastAsia="zh-CN"/>
+        </w:rPr>
+        <w:t>严格地说，方案二不仅仅保证了M1和M2的时间顺序，更多地是保证了M1和所有M1之后的消息的时间顺序，因此它更适用于保证某个影响范围较大的操作的时间顺序。例如，M1对应创建一个用户的操作，而所有与此用户有关的操作都必须在创建此用户后才能执行。</w:t>
+      </w:r>
+    </w:p>
+    <w:p>
+      <w:pPr>
+        <w:rPr>
+          <w:rFonts w:hint="eastAsia"/>
+          <w:vertAlign w:val="baseline"/>
+          <w:lang w:val="en-US" w:eastAsia="zh-CN"/>
+        </w:rPr>
+      </w:pPr>
+      <w:r>
+        <w:rPr>
+          <w:rFonts w:hint="eastAsia"/>
+          <w:vertAlign w:val="baseline"/>
+          <w:lang w:val="en-US" w:eastAsia="zh-CN"/>
+        </w:rPr>
+        <w:t>方案二也有问题，那就是，在将M1加入队列时，必须明确知道其后会有依赖于M1的操作进行。对本例而言，评论微博以后，不一定会有删除微博的操作，而为了M1而block所有其它的消息队列，无疑会造成很大的性能浪费。那么又有</w:t>
+      </w:r>
+    </w:p>
+    <w:p>
+      <w:pPr>
+        <w:rPr>
+          <w:rFonts w:hint="eastAsia"/>
+          <w:vertAlign w:val="baseline"/>
+          <w:lang w:val="en-US" w:eastAsia="zh-CN"/>
+        </w:rPr>
+      </w:pPr>
+    </w:p>
+    <w:p>
+      <w:pPr>
+        <w:rPr>
+          <w:rFonts w:hint="eastAsia"/>
+          <w:vertAlign w:val="baseline"/>
+          <w:lang w:val="en-US" w:eastAsia="zh-CN"/>
+        </w:rPr>
+      </w:pPr>
+      <w:r>
+        <w:rPr>
+          <w:rFonts w:hint="eastAsia"/>
+          <w:color w:val="FF0000"/>
+          <w:vertAlign w:val="baseline"/>
+          <w:lang w:val="en-US" w:eastAsia="zh-CN"/>
+        </w:rPr>
+        <w:t>方案三：</w:t>
+      </w:r>
+      <w:r>
+        <w:rPr>
+          <w:rFonts w:hint="eastAsia"/>
+          <w:vertAlign w:val="baseline"/>
+          <w:lang w:val="en-US" w:eastAsia="zh-CN"/>
+        </w:rPr>
+        <w:t>每一个消息队列都记录自己处理的最后一个消息的SN，称为Last SN，LSN。假设消息M1的SN=100，消息M2的SN=110。当处理到M2时，检查所有其它消息队列的LSN是否大于等于100：</w:t>
+      </w:r>
+    </w:p>
+    <w:p>
+      <w:pPr>
+        <w:keepNext w:val="0"/>
+        <w:keepLines w:val="0"/>
+        <w:widowControl/>
+        <w:numPr>
+          <w:ilvl w:val="0"/>
+          <w:numId w:val="0"/>
+        </w:numPr>
+        <w:suppressLineNumbers w:val="0"/>
+        <w:spacing w:before="0" w:beforeAutospacing="1" w:after="0" w:afterAutospacing="1"/>
+      </w:pPr>
+      <w:r>
+        <w:rPr>
+          <w:rFonts w:hint="eastAsia"/>
+          <w:vertAlign w:val="baseline"/>
+          <w:lang w:val="en-US" w:eastAsia="zh-CN"/>
+        </w:rPr>
+        <w:t>如果所有消息队列的LSN都大于100，那么M1肯定已经被处理了。</w:t>
+      </w:r>
+    </w:p>
+    <w:p>
+      <w:pPr>
+        <w:rPr>
+          <w:rFonts w:hint="eastAsia"/>
+          <w:vertAlign w:val="baseline"/>
+          <w:lang w:val="en-US" w:eastAsia="zh-CN"/>
+        </w:rPr>
+      </w:pPr>
+      <w:r>
+        <w:rPr>
+          <w:rFonts w:hint="eastAsia"/>
+          <w:vertAlign w:val="baseline"/>
+          <w:lang w:val="en-US" w:eastAsia="zh-CN"/>
+        </w:rPr>
+        <w:t>如果有一个或多个消息队列的LSN小于100，那么，M1可能还没有被处理，但一定已经被放到了某个队列中（因为M2已经在当前队列中了）。在这种情况下，block所有LSN大于100的队列，等待所有LSN小于100队列继续运行，直到这些队列要么LSN大于等于100，要么队列为空。</w:t>
+      </w:r>
+    </w:p>
+    <w:p>
+      <w:pPr>
+        <w:rPr>
+          <w:rFonts w:hint="eastAsia"/>
+          <w:vertAlign w:val="baseline"/>
+          <w:lang w:val="en-US" w:eastAsia="zh-CN"/>
+        </w:rPr>
+      </w:pPr>
+    </w:p>
+    <w:p>
+      <w:pPr>
+        <w:rPr>
+          <w:rFonts w:hint="eastAsia"/>
+          <w:vertAlign w:val="baseline"/>
+          <w:lang w:val="en-US" w:eastAsia="zh-CN"/>
+        </w:rPr>
+      </w:pPr>
+      <w:r>
+        <w:rPr>
+          <w:rFonts w:hint="eastAsia"/>
+          <w:vertAlign w:val="baseline"/>
+          <w:lang w:val="en-US" w:eastAsia="zh-CN"/>
+        </w:rPr>
+        <w:t>有一个优化条件是，任何时候，如果某个消息队列的LSN等于100，那么M1肯定已经被处理了，可以直接结束等待。</w:t>
+      </w:r>
+    </w:p>
+    <w:p>
+      <w:pPr>
+        <w:rPr>
+          <w:rFonts w:hint="eastAsia"/>
+          <w:vertAlign w:val="baseline"/>
+          <w:lang w:val="en-US" w:eastAsia="zh-CN"/>
+        </w:rPr>
+      </w:pPr>
+      <w:r>
+        <w:rPr>
+          <w:rFonts w:hint="eastAsia"/>
+          <w:vertAlign w:val="baseline"/>
+          <w:lang w:val="en-US" w:eastAsia="zh-CN"/>
+        </w:rPr>
+        <w:t>当然，这肯定会导致性能上的额外开销。事实上，方案一和方案二的结合已经足够应付现实中的大多数情况了</w:t>
+      </w:r>
+    </w:p>
+    <w:p>
+      <w:pPr>
+        <w:rPr>
+          <w:rFonts w:hint="eastAsia"/>
+          <w:vertAlign w:val="baseline"/>
           <w:lang w:val="en-US" w:eastAsia="zh-CN"/>
         </w:rPr>
       </w:pPr>
@@ -5054,7 +5380,6 @@
           <w:spacing w:val="0"/>
           <w:sz w:val="18"/>
           <w:szCs w:val="18"/>
-          <w:bdr w:val="none" w:color="auto" w:sz="0" w:space="0"/>
           <w:shd w:val="clear" w:fill="FFFFFF"/>
         </w:rPr>
         <w:t>在JMS中，消息的产生和消息是异步的。对于消费来说，JMS的消息者可以通过两种方式来消费消息。 </w:t>
@@ -5069,7 +5394,6 @@
           <w:spacing w:val="0"/>
           <w:sz w:val="18"/>
           <w:szCs w:val="18"/>
-          <w:bdr w:val="none" w:color="auto" w:sz="0" w:space="0"/>
           <w:shd w:val="clear" w:fill="FFFFFF"/>
         </w:rPr>
         <w:br w:type="textWrapping"/>
@@ -5084,7 +5408,6 @@
           <w:spacing w:val="0"/>
           <w:sz w:val="18"/>
           <w:szCs w:val="18"/>
-          <w:bdr w:val="none" w:color="auto" w:sz="0" w:space="0"/>
           <w:shd w:val="clear" w:fill="FFFFFF"/>
         </w:rPr>
         <w:t>○ 同步 </w:t>
@@ -5099,7 +5422,6 @@
           <w:spacing w:val="0"/>
           <w:sz w:val="18"/>
           <w:szCs w:val="18"/>
-          <w:bdr w:val="none" w:color="auto" w:sz="0" w:space="0"/>
           <w:shd w:val="clear" w:fill="FFFFFF"/>
         </w:rPr>
         <w:br w:type="textWrapping"/>
@@ -5114,7 +5436,6 @@
           <w:spacing w:val="0"/>
           <w:sz w:val="18"/>
           <w:szCs w:val="18"/>
-          <w:bdr w:val="none" w:color="auto" w:sz="0" w:space="0"/>
           <w:shd w:val="clear" w:fill="FFFFFF"/>
         </w:rPr>
         <w:t>订阅者或接收者调用receive方法来接收消息，receive方法在能够接收到消息之前（或超时之前）将一直阻塞 </w:t>
@@ -5129,7 +5450,6 @@
           <w:spacing w:val="0"/>
           <w:sz w:val="18"/>
           <w:szCs w:val="18"/>
-          <w:bdr w:val="none" w:color="auto" w:sz="0" w:space="0"/>
           <w:shd w:val="clear" w:fill="FFFFFF"/>
         </w:rPr>
         <w:br w:type="textWrapping"/>
@@ -5144,7 +5464,6 @@
           <w:spacing w:val="0"/>
           <w:sz w:val="18"/>
           <w:szCs w:val="18"/>
-          <w:bdr w:val="none" w:color="auto" w:sz="0" w:space="0"/>
           <w:shd w:val="clear" w:fill="FFFFFF"/>
         </w:rPr>
         <w:t>○ 异步 </w:t>
@@ -5159,7 +5478,6 @@
           <w:spacing w:val="0"/>
           <w:sz w:val="18"/>
           <w:szCs w:val="18"/>
-          <w:bdr w:val="none" w:color="auto" w:sz="0" w:space="0"/>
           <w:shd w:val="clear" w:fill="FFFFFF"/>
         </w:rPr>
         <w:br w:type="textWrapping"/>
@@ -5174,7 +5492,6 @@
           <w:spacing w:val="0"/>
           <w:sz w:val="18"/>
           <w:szCs w:val="18"/>
-          <w:bdr w:val="none" w:color="auto" w:sz="0" w:space="0"/>
           <w:shd w:val="clear" w:fill="FFFFFF"/>
         </w:rPr>
         <w:t>订阅者或接收者可以注册为一个消息监听器。当消息到达之后，系统自动调用监听器的onMessage方法。</w:t>
@@ -5218,7 +5535,6 @@
           <w:spacing w:val="0"/>
           <w:sz w:val="18"/>
           <w:szCs w:val="18"/>
-          <w:bdr w:val="none" w:color="auto" w:sz="0" w:space="0"/>
           <w:shd w:val="clear" w:fill="FFFFFF"/>
         </w:rPr>
         <w:t>(1) ConnectionFactory</w:t>
@@ -5251,7 +5567,6 @@
           <w:spacing w:val="0"/>
           <w:sz w:val="18"/>
           <w:szCs w:val="18"/>
-          <w:bdr w:val="none" w:color="auto" w:sz="0" w:space="0"/>
           <w:shd w:val="clear" w:fill="FFFFFF"/>
         </w:rPr>
         <w:t>创建Connection对象的工厂，针对两种不同的jms消息模型，分别有QueueConnectionFactory和TopicConnectionFactory两种。可以通过JNDI来查找ConnectionFactory对象。</w:t>
@@ -5284,7 +5599,6 @@
           <w:spacing w:val="0"/>
           <w:sz w:val="18"/>
           <w:szCs w:val="18"/>
-          <w:bdr w:val="none" w:color="auto" w:sz="0" w:space="0"/>
           <w:shd w:val="clear" w:fill="FFFFFF"/>
         </w:rPr>
         <w:t>(2) Destination</w:t>
@@ -5317,7 +5631,6 @@
           <w:spacing w:val="0"/>
           <w:sz w:val="18"/>
           <w:szCs w:val="18"/>
-          <w:bdr w:val="none" w:color="auto" w:sz="0" w:space="0"/>
           <w:shd w:val="clear" w:fill="FFFFFF"/>
         </w:rPr>
         <w:t>Destination的意思是消息生产者的消息发送目标或者说消息消费者的消息来源。对于消息生产者来说，它的Destination是某个队列（Queue）或某个主题（Topic）;对于消息消费者来说，它的Destination也是某个队列或主题（即消息来源）</w:t>
@@ -5332,7 +5645,6 @@
           <w:spacing w:val="0"/>
           <w:sz w:val="18"/>
           <w:szCs w:val="18"/>
-          <w:bdr w:val="none" w:color="auto" w:sz="0" w:space="0"/>
           <w:shd w:val="clear" w:fill="FFFFFF"/>
           <w:lang w:eastAsia="zh-CN"/>
         </w:rPr>
@@ -5366,7 +5678,6 @@
           <w:spacing w:val="0"/>
           <w:sz w:val="18"/>
           <w:szCs w:val="18"/>
-          <w:bdr w:val="none" w:color="auto" w:sz="0" w:space="0"/>
           <w:shd w:val="clear" w:fill="FFFFFF"/>
         </w:rPr>
         <w:t>所以，Destination实际上就是两种类型的对象：Queue、Topic可以通过JNDI来查找Destination。</w:t>
@@ -5399,7 +5710,6 @@
           <w:spacing w:val="0"/>
           <w:sz w:val="18"/>
           <w:szCs w:val="18"/>
-          <w:bdr w:val="none" w:color="auto" w:sz="0" w:space="0"/>
           <w:shd w:val="clear" w:fill="FFFFFF"/>
         </w:rPr>
         <w:t>(3) Connection</w:t>
@@ -5432,7 +5742,6 @@
           <w:spacing w:val="0"/>
           <w:sz w:val="18"/>
           <w:szCs w:val="18"/>
-          <w:bdr w:val="none" w:color="auto" w:sz="0" w:space="0"/>
           <w:shd w:val="clear" w:fill="FFFFFF"/>
         </w:rPr>
         <w:t>Connection表示在客户端和JMS系统之间建立的链接（对TCP/IP socket的包装）。Connection可以产生一个或多个Session。跟ConnectionFactory一样，Connection也有两种类型：QueueConnection和TopicConnection。</w:t>
@@ -5465,7 +5774,6 @@
           <w:spacing w:val="0"/>
           <w:sz w:val="18"/>
           <w:szCs w:val="18"/>
-          <w:bdr w:val="none" w:color="auto" w:sz="0" w:space="0"/>
           <w:shd w:val="clear" w:fill="FFFFFF"/>
         </w:rPr>
         <w:t>(4) Session</w:t>
@@ -5498,7 +5806,6 @@
           <w:spacing w:val="0"/>
           <w:sz w:val="18"/>
           <w:szCs w:val="18"/>
-          <w:bdr w:val="none" w:color="auto" w:sz="0" w:space="0"/>
           <w:shd w:val="clear" w:fill="FFFFFF"/>
         </w:rPr>
         <w:t>Session是我们操作消息的接口。可以通过session创建生产者、消费者、消息等。Session提供了事务的功能。当我们需要使用session发送/接收多个消息时，可以将这些发送/接收动作放到一个事务中。同样，也分QueueSession和TopicSession。</w:t>
@@ -5531,7 +5838,6 @@
           <w:spacing w:val="0"/>
           <w:sz w:val="18"/>
           <w:szCs w:val="18"/>
-          <w:bdr w:val="none" w:color="auto" w:sz="0" w:space="0"/>
           <w:shd w:val="clear" w:fill="FFFFFF"/>
         </w:rPr>
         <w:t>(5) 消息的生产者</w:t>
@@ -5564,7 +5870,6 @@
           <w:spacing w:val="0"/>
           <w:sz w:val="18"/>
           <w:szCs w:val="18"/>
-          <w:bdr w:val="none" w:color="auto" w:sz="0" w:space="0"/>
           <w:shd w:val="clear" w:fill="FFFFFF"/>
         </w:rPr>
         <w:t>消息生产者由Session创建，并用于将消息发送到Destination。同样，消息生产者分两种类型：QueueSender和TopicPublisher。可以调用消息生产者的方法（send或publish方法）发送消息。</w:t>
@@ -5597,7 +5902,6 @@
           <w:spacing w:val="0"/>
           <w:sz w:val="18"/>
           <w:szCs w:val="18"/>
-          <w:bdr w:val="none" w:color="auto" w:sz="0" w:space="0"/>
           <w:shd w:val="clear" w:fill="FFFFFF"/>
         </w:rPr>
         <w:t>(6) 消息消费者</w:t>
@@ -5630,7 +5934,6 @@
           <w:spacing w:val="0"/>
           <w:sz w:val="18"/>
           <w:szCs w:val="18"/>
-          <w:bdr w:val="none" w:color="auto" w:sz="0" w:space="0"/>
           <w:shd w:val="clear" w:fill="FFFFFF"/>
         </w:rPr>
         <w:t>消息消费者由Session创建，用于接收被发送到Destination的消息。两种类型：QueueReceiver和TopicSubscriber。可分别通过session的createReceiver(Queue)或createSubscriber(Topic)来创建。当然，也可以session的creatDurableSubscriber方法来创建持久化的订阅者。</w:t>
@@ -5663,7 +5966,6 @@
           <w:spacing w:val="0"/>
           <w:sz w:val="18"/>
           <w:szCs w:val="18"/>
-          <w:bdr w:val="none" w:color="auto" w:sz="0" w:space="0"/>
           <w:shd w:val="clear" w:fill="FFFFFF"/>
         </w:rPr>
         <w:t>(7) MessageListener</w:t>
@@ -5696,7 +5998,6 @@
           <w:spacing w:val="0"/>
           <w:sz w:val="18"/>
           <w:szCs w:val="18"/>
-          <w:bdr w:val="none" w:color="auto" w:sz="0" w:space="0"/>
           <w:shd w:val="clear" w:fill="FFFFFF"/>
         </w:rPr>
         <w:t>消息监听器。如果注册了消息监听器，一旦消息到达，将自动调用监听器的onMessage方法。EJB中的MDB（Message-Driven Bean）就是一种MessageListener。</w:t>
@@ -5709,8 +6010,6 @@
           <w:lang w:val="en-US" w:eastAsia="zh-CN"/>
         </w:rPr>
       </w:pPr>
-      <w:bookmarkStart w:id="0" w:name="_GoBack"/>
-      <w:bookmarkEnd w:id="0"/>
     </w:p>
     <w:sectPr>
       <w:pgSz w:w="11906" w:h="16838"/>
@@ -6243,31 +6542,46 @@
       <w:lvlJc w:val="left"/>
     </w:lvl>
   </w:abstractNum>
+  <w:abstractNum w:abstractNumId="9">
+    <w:nsid w:val="59C0E2FB"/>
+    <w:multiLevelType w:val="singleLevel"/>
+    <w:tmpl w:val="59C0E2FB"/>
+    <w:lvl w:ilvl="0" w:tentative="0">
+      <w:start w:val="1"/>
+      <w:numFmt w:val="decimal"/>
+      <w:suff w:val="space"/>
+      <w:lvlText w:val="%1."/>
+      <w:lvlJc w:val="left"/>
+    </w:lvl>
+  </w:abstractNum>
   <w:num w:numId="1">
+    <w:abstractNumId w:val="9"/>
+  </w:num>
+  <w:num w:numId="2">
     <w:abstractNumId w:val="0"/>
   </w:num>
-  <w:num w:numId="2">
+  <w:num w:numId="3">
     <w:abstractNumId w:val="1"/>
   </w:num>
-  <w:num w:numId="3">
+  <w:num w:numId="4">
     <w:abstractNumId w:val="2"/>
   </w:num>
-  <w:num w:numId="4">
+  <w:num w:numId="5">
     <w:abstractNumId w:val="3"/>
   </w:num>
-  <w:num w:numId="5">
+  <w:num w:numId="6">
     <w:abstractNumId w:val="8"/>
   </w:num>
-  <w:num w:numId="6">
+  <w:num w:numId="7">
     <w:abstractNumId w:val="4"/>
   </w:num>
-  <w:num w:numId="7">
+  <w:num w:numId="8">
     <w:abstractNumId w:val="5"/>
   </w:num>
-  <w:num w:numId="8">
+  <w:num w:numId="9">
     <w:abstractNumId w:val="6"/>
   </w:num>
-  <w:num w:numId="9">
+  <w:num w:numId="10">
     <w:abstractNumId w:val="7"/>
   </w:num>
 </w:numbering>
@@ -6286,7 +6600,7 @@
     <w:lsdException w:qFormat="1" w:unhideWhenUsed="0" w:uiPriority="0" w:semiHidden="0" w:name="Normal"/>
     <w:lsdException w:qFormat="1" w:unhideWhenUsed="0" w:uiPriority="0" w:semiHidden="0" w:name="heading 1"/>
     <w:lsdException w:qFormat="1" w:uiPriority="0" w:semiHidden="0" w:name="heading 2"/>
-    <w:lsdException w:qFormat="1" w:uiPriority="0" w:name="heading 3"/>
+    <w:lsdException w:qFormat="1" w:uiPriority="0" w:semiHidden="0" w:name="heading 3"/>
     <w:lsdException w:qFormat="1" w:uiPriority="0" w:name="heading 4"/>
     <w:lsdException w:qFormat="1" w:uiPriority="0" w:name="heading 5"/>
     <w:lsdException w:qFormat="1" w:uiPriority="0" w:name="heading 6"/>
@@ -6348,7 +6662,7 @@
     <w:lsdException w:qFormat="1" w:unhideWhenUsed="0" w:uiPriority="0" w:semiHidden="0" w:name="Title"/>
     <w:lsdException w:unhideWhenUsed="0" w:uiPriority="0" w:semiHidden="0" w:name="Closing"/>
     <w:lsdException w:unhideWhenUsed="0" w:uiPriority="0" w:semiHidden="0" w:name="Signature"/>
-    <w:lsdException w:unhideWhenUsed="0" w:uiPriority="0" w:name="Default Paragraph Font"/>
+    <w:lsdException w:qFormat="1" w:unhideWhenUsed="0" w:uiPriority="0" w:name="Default Paragraph Font"/>
     <w:lsdException w:unhideWhenUsed="0" w:uiPriority="0" w:semiHidden="0" w:name="Body Text"/>
     <w:lsdException w:unhideWhenUsed="0" w:uiPriority="0" w:semiHidden="0" w:name="Body Text Indent"/>
     <w:lsdException w:unhideWhenUsed="0" w:uiPriority="0" w:semiHidden="0" w:name="List Continue"/>
@@ -6375,7 +6689,7 @@
     <w:lsdException w:unhideWhenUsed="0" w:uiPriority="0" w:semiHidden="0" w:name="Document Map"/>
     <w:lsdException w:unhideWhenUsed="0" w:uiPriority="0" w:semiHidden="0" w:name="Plain Text"/>
     <w:lsdException w:unhideWhenUsed="0" w:uiPriority="0" w:semiHidden="0" w:name="E-mail Signature"/>
-    <w:lsdException w:unhideWhenUsed="0" w:uiPriority="0" w:semiHidden="0" w:name="Normal (Web)"/>
+    <w:lsdException w:qFormat="1" w:unhideWhenUsed="0" w:uiPriority="0" w:semiHidden="0" w:name="Normal (Web)"/>
     <w:lsdException w:unhideWhenUsed="0" w:uiPriority="0" w:semiHidden="0" w:name="HTML Acronym"/>
     <w:lsdException w:unhideWhenUsed="0" w:uiPriority="0" w:semiHidden="0" w:name="HTML Address"/>
     <w:lsdException w:unhideWhenUsed="0" w:uiPriority="0" w:semiHidden="0" w:name="HTML Cite"/>
@@ -6386,7 +6700,7 @@
     <w:lsdException w:unhideWhenUsed="0" w:uiPriority="0" w:semiHidden="0" w:name="HTML Sample"/>
     <w:lsdException w:unhideWhenUsed="0" w:uiPriority="0" w:semiHidden="0" w:name="HTML Typewriter"/>
     <w:lsdException w:unhideWhenUsed="0" w:uiPriority="0" w:semiHidden="0" w:name="HTML Variable"/>
-    <w:lsdException w:unhideWhenUsed="0" w:uiPriority="0" w:name="Normal Table"/>
+    <w:lsdException w:qFormat="1" w:unhideWhenUsed="0" w:uiPriority="0" w:name="Normal Table"/>
     <w:lsdException w:unhideWhenUsed="0" w:uiPriority="0" w:semiHidden="0" w:name="annotation subject"/>
     <w:lsdException w:unhideWhenUsed="0" w:uiPriority="0" w:semiHidden="0" w:name="Table Simple 1"/>
     <w:lsdException w:unhideWhenUsed="0" w:uiPriority="0" w:semiHidden="0" w:name="Table Simple 2"/>
@@ -6431,7 +6745,7 @@
     <w:lsdException w:unhideWhenUsed="0" w:uiPriority="0" w:semiHidden="0" w:name="Table Web 2"/>
     <w:lsdException w:unhideWhenUsed="0" w:uiPriority="0" w:semiHidden="0" w:name="Table Web 3"/>
     <w:lsdException w:unhideWhenUsed="0" w:uiPriority="0" w:semiHidden="0" w:name="Balloon Text"/>
-    <w:lsdException w:unhideWhenUsed="0" w:uiPriority="0" w:semiHidden="0" w:name="Table Grid"/>
+    <w:lsdException w:qFormat="1" w:unhideWhenUsed="0" w:uiPriority="0" w:semiHidden="0" w:name="Table Grid"/>
     <w:lsdException w:unhideWhenUsed="0" w:uiPriority="0" w:semiHidden="0" w:name="Table Theme"/>
     <w:lsdException w:unhideWhenUsed="0" w:uiPriority="60" w:semiHidden="0" w:name="Light Shading"/>
     <w:lsdException w:unhideWhenUsed="0" w:uiPriority="61" w:semiHidden="0" w:name="Light List"/>
@@ -6609,11 +6923,13 @@
   <w:style w:type="character" w:default="1" w:styleId="6">
     <w:name w:val="Default Paragraph Font"/>
     <w:semiHidden/>
+    <w:qFormat/>
     <w:uiPriority w:val="0"/>
   </w:style>
   <w:style w:type="table" w:default="1" w:styleId="9">
     <w:name w:val="Normal Table"/>
     <w:semiHidden/>
+    <w:qFormat/>
     <w:uiPriority w:val="0"/>
     <w:tblPr>
       <w:tblLayout w:type="fixed"/>
@@ -6628,6 +6944,7 @@
   <w:style w:type="paragraph" w:styleId="5">
     <w:name w:val="Normal (Web)"/>
     <w:basedOn w:val="1"/>
+    <w:qFormat/>
     <w:uiPriority w:val="0"/>
     <w:pPr>
       <w:spacing w:before="0" w:beforeAutospacing="1" w:after="0" w:afterAutospacing="1"/>
@@ -6662,6 +6979,7 @@
   <w:style w:type="table" w:styleId="10">
     <w:name w:val="Table Grid"/>
     <w:basedOn w:val="9"/>
+    <w:qFormat/>
     <w:uiPriority w:val="0"/>
     <w:pPr>
       <w:widowControl w:val="0"/>
@@ -6682,6 +7000,7 @@
   <w:style w:type="character" w:customStyle="1" w:styleId="11">
     <w:name w:val="标题 3 Char"/>
     <w:link w:val="4"/>
+    <w:qFormat/>
     <w:uiPriority w:val="0"/>
     <w:rPr>
       <w:b/>

</xml_diff>